<commit_message>
Ability to Plot Specific Vessels
This new code plot_vessel will take a parent vessel and print display the parent with daughter vessels showing the changepoints and mean radii with standard deviation
</commit_message>
<xml_diff>
--- a/Documentation.docx
+++ b/Documentation.docx
@@ -1,6 +1,6 @@
 
 <file path=word/document.xml><?xml version="1.0" encoding="utf-8"?>
-<w:document xmlns:wpc="http://schemas.microsoft.com/office/word/2010/wordprocessingCanvas" xmlns:cx="http://schemas.microsoft.com/office/drawing/2014/chartex" xmlns:cx1="http://schemas.microsoft.com/office/drawing/2015/9/8/chartex" xmlns:cx2="http://schemas.microsoft.com/office/drawing/2015/10/21/chartex" xmlns:cx3="http://schemas.microsoft.com/office/drawing/2016/5/9/chartex" xmlns:cx4="http://schemas.microsoft.com/office/drawing/2016/5/10/chartex" xmlns:cx5="http://schemas.microsoft.com/office/drawing/2016/5/11/chartex" xmlns:cx6="http://schemas.microsoft.com/office/drawing/2016/5/12/chartex" xmlns:cx7="http://schemas.microsoft.com/office/drawing/2016/5/13/chartex" xmlns:cx8="http://schemas.microsoft.com/office/drawing/2016/5/14/chartex" xmlns:mc="http://schemas.openxmlformats.org/markup-compatibility/2006" xmlns:aink="http://schemas.microsoft.com/office/drawing/2016/ink" xmlns:am3d="http://schemas.microsoft.com/office/drawing/2017/model3d" xmlns:o="urn:schemas-microsoft-com:office:office" xmlns:oel="http://schemas.microsoft.com/office/2019/extlst" xmlns:r="http://schemas.openxmlformats.org/officeDocument/2006/relationships" xmlns:m="http://schemas.openxmlformats.org/officeDocument/2006/math" xmlns:v="urn:schemas-microsoft-com:vml" xmlns:wp14="http://schemas.microsoft.com/office/word/2010/wordprocessingDrawing" xmlns:wp="http://schemas.openxmlformats.org/drawingml/2006/wordprocessingDrawing" xmlns:w10="urn:schemas-microsoft-com:office:word" xmlns:w="http://schemas.openxmlformats.org/wordprocessingml/2006/main" xmlns:w14="http://schemas.microsoft.com/office/word/2010/wordml" xmlns:w15="http://schemas.microsoft.com/office/word/2012/wordml" xmlns:w16cex="http://schemas.microsoft.com/office/word/2018/wordml/cex" xmlns:w16cid="http://schemas.microsoft.com/office/word/2016/wordml/cid" xmlns:w16="http://schemas.microsoft.com/office/word/2018/wordml" xmlns:w16du="http://schemas.microsoft.com/office/word/2023/wordml/word16du" xmlns:w16sdtdh="http://schemas.microsoft.com/office/word/2020/wordml/sdtdatahash" xmlns:w16se="http://schemas.microsoft.com/office/word/2015/wordml/symex" xmlns:wpg="http://schemas.microsoft.com/office/word/2010/wordprocessingGroup" xmlns:wpi="http://schemas.microsoft.com/office/word/2010/wordprocessingInk" xmlns:wne="http://schemas.microsoft.com/office/word/2006/wordml" xmlns:wps="http://schemas.microsoft.com/office/word/2010/wordprocessingShape" mc:Ignorable="w14 w15 w16se w16cid w16 w16cex w16sdtdh w16du wp14">
+<w:document xmlns:wpc="http://schemas.microsoft.com/office/word/2010/wordprocessingCanvas" xmlns:cx="http://schemas.microsoft.com/office/drawing/2014/chartex" xmlns:cx1="http://schemas.microsoft.com/office/drawing/2015/9/8/chartex" xmlns:cx2="http://schemas.microsoft.com/office/drawing/2015/10/21/chartex" xmlns:cx3="http://schemas.microsoft.com/office/drawing/2016/5/9/chartex" xmlns:cx4="http://schemas.microsoft.com/office/drawing/2016/5/10/chartex" xmlns:cx5="http://schemas.microsoft.com/office/drawing/2016/5/11/chartex" xmlns:cx6="http://schemas.microsoft.com/office/drawing/2016/5/12/chartex" xmlns:cx7="http://schemas.microsoft.com/office/drawing/2016/5/13/chartex" xmlns:cx8="http://schemas.microsoft.com/office/drawing/2016/5/14/chartex" xmlns:mc="http://schemas.openxmlformats.org/markup-compatibility/2006" xmlns:aink="http://schemas.microsoft.com/office/drawing/2016/ink" xmlns:am3d="http://schemas.microsoft.com/office/drawing/2017/model3d" xmlns:o="urn:schemas-microsoft-com:office:office" xmlns:oel="http://schemas.microsoft.com/office/2019/extlst" xmlns:r="http://schemas.openxmlformats.org/officeDocument/2006/relationships" xmlns:m="http://schemas.openxmlformats.org/officeDocument/2006/math" xmlns:v="urn:schemas-microsoft-com:vml" xmlns:wp14="http://schemas.microsoft.com/office/word/2010/wordprocessingDrawing" xmlns:wp="http://schemas.openxmlformats.org/drawingml/2006/wordprocessingDrawing" xmlns:w10="urn:schemas-microsoft-com:office:word" xmlns:w="http://schemas.openxmlformats.org/wordprocessingml/2006/main" xmlns:w14="http://schemas.microsoft.com/office/word/2010/wordml" xmlns:w15="http://schemas.microsoft.com/office/word/2012/wordml" xmlns:w16cex="http://schemas.microsoft.com/office/word/2018/wordml/cex" xmlns:w16cid="http://schemas.microsoft.com/office/word/2016/wordml/cid" xmlns:w16="http://schemas.microsoft.com/office/word/2018/wordml" xmlns:w16du="http://schemas.microsoft.com/office/word/2023/wordml/word16du" xmlns:w16sdtdh="http://schemas.microsoft.com/office/word/2020/wordml/sdtdatahash" xmlns:w16sdtfl="http://schemas.microsoft.com/office/word/2024/wordml/sdtformatlock" xmlns:w16se="http://schemas.microsoft.com/office/word/2015/wordml/symex" xmlns:wpg="http://schemas.microsoft.com/office/word/2010/wordprocessingGroup" xmlns:wpi="http://schemas.microsoft.com/office/word/2010/wordprocessingInk" xmlns:wne="http://schemas.microsoft.com/office/word/2006/wordml" xmlns:wps="http://schemas.microsoft.com/office/word/2010/wordprocessingShape" mc:Ignorable="w14 w15 w16se w16cid w16 w16cex w16sdtdh w16sdtfl w16du wp14">
   <w:body>
     <w:p>
       <w:pPr>
@@ -284,17 +284,8 @@
           <w:rFonts w:ascii="Calibri" w:hAnsi="Calibri" w:cs="Calibri"/>
           <w:color w:val="000000"/>
         </w:rPr>
-        <w:t>cd</w:t>
-      </w:r>
-      <w:proofErr w:type="gramStart"/>
-      <w:r>
-        <w:rPr>
-          <w:rFonts w:ascii="Calibri" w:hAnsi="Calibri" w:cs="Calibri"/>
-          <w:color w:val="000000"/>
-        </w:rPr>
-        <w:t xml:space="preserve"> ..</w:t>
-      </w:r>
-      <w:proofErr w:type="gramEnd"/>
+        <w:t>cd ..</w:t>
+      </w:r>
     </w:p>
     <w:p>
       <w:pPr>
@@ -373,21 +364,12 @@
         <w:t>cmake</w:t>
       </w:r>
       <w:proofErr w:type="spellEnd"/>
-      <w:proofErr w:type="gramStart"/>
-      <w:r>
-        <w:rPr>
-          <w:rFonts w:ascii="Calibri" w:hAnsi="Calibri" w:cs="Calibri"/>
-          <w:color w:val="000000"/>
-        </w:rPr>
-        <w:t xml:space="preserve"> ..</w:t>
-      </w:r>
-      <w:proofErr w:type="gramEnd"/>
-      <w:r>
-        <w:rPr>
-          <w:rFonts w:ascii="Calibri" w:hAnsi="Calibri" w:cs="Calibri"/>
-          <w:color w:val="000000"/>
-        </w:rPr>
-        <w:t>/SGEXT-master/dependencies -DCMAKE_BUILD_TYPE=Release</w:t>
+      <w:r>
+        <w:rPr>
+          <w:rFonts w:ascii="Calibri" w:hAnsi="Calibri" w:cs="Calibri"/>
+          <w:color w:val="000000"/>
+        </w:rPr>
+        <w:t xml:space="preserve"> ../SGEXT-master/dependencies -DCMAKE_BUILD_TYPE=Release</w:t>
       </w:r>
     </w:p>
     <w:p>
@@ -431,21 +413,544 @@
           <w:rFonts w:ascii="Calibri" w:hAnsi="Calibri" w:cs="Calibri"/>
           <w:color w:val="000000"/>
         </w:rPr>
-        <w:t>cd</w:t>
-      </w:r>
-      <w:proofErr w:type="gramStart"/>
-      <w:r>
-        <w:rPr>
-          <w:rFonts w:ascii="Calibri" w:hAnsi="Calibri" w:cs="Calibri"/>
-          <w:color w:val="000000"/>
-        </w:rPr>
-        <w:t xml:space="preserve"> ..</w:t>
-      </w:r>
-      <w:proofErr w:type="gramEnd"/>
-      <w:r>
-        <w:rPr>
-          <w:rFonts w:ascii="Calibri" w:hAnsi="Calibri" w:cs="Calibri"/>
-          <w:color w:val="000000"/>
+        <w:t>cd .. </w:t>
+      </w:r>
+    </w:p>
+    <w:p>
+      <w:pPr>
+        <w:rPr>
+          <w:rFonts w:ascii="Calibri" w:hAnsi="Calibri" w:cs="Calibri"/>
+        </w:rPr>
+      </w:pPr>
+      <w:proofErr w:type="spellStart"/>
+      <w:r>
+        <w:rPr>
+          <w:rFonts w:ascii="Calibri" w:hAnsi="Calibri" w:cs="Calibri"/>
+          <w:color w:val="000000"/>
+        </w:rPr>
+        <w:t>mkdir</w:t>
+      </w:r>
+      <w:proofErr w:type="spellEnd"/>
+      <w:r>
+        <w:rPr>
+          <w:rFonts w:ascii="Calibri" w:hAnsi="Calibri" w:cs="Calibri"/>
+          <w:color w:val="000000"/>
+        </w:rPr>
+        <w:t xml:space="preserve"> build </w:t>
+      </w:r>
+      <w:r>
+        <w:rPr>
+          <w:rFonts w:ascii="Calibri" w:hAnsi="Calibri" w:cs="Calibri"/>
+          <w:color w:val="BFBFBF"/>
+        </w:rPr>
+        <w:t xml:space="preserve">(build should be parallel to </w:t>
+      </w:r>
+      <w:proofErr w:type="spellStart"/>
+      <w:r>
+        <w:rPr>
+          <w:rFonts w:ascii="Calibri" w:hAnsi="Calibri" w:cs="Calibri"/>
+          <w:color w:val="BFBFBF"/>
+        </w:rPr>
+        <w:t>build_dependencies</w:t>
+      </w:r>
+      <w:proofErr w:type="spellEnd"/>
+      <w:r>
+        <w:rPr>
+          <w:rFonts w:ascii="Calibri" w:hAnsi="Calibri" w:cs="Calibri"/>
+          <w:color w:val="BFBFBF"/>
+        </w:rPr>
+        <w:t xml:space="preserve"> 🡪 </w:t>
+      </w:r>
+      <w:proofErr w:type="spellStart"/>
+      <w:r>
+        <w:rPr>
+          <w:rFonts w:ascii="Calibri" w:hAnsi="Calibri" w:cs="Calibri"/>
+          <w:color w:val="BFBFBF"/>
+        </w:rPr>
+        <w:t>SGext</w:t>
+      </w:r>
+      <w:proofErr w:type="spellEnd"/>
+      <w:r>
+        <w:rPr>
+          <w:rFonts w:ascii="Calibri" w:hAnsi="Calibri" w:cs="Calibri"/>
+          <w:color w:val="BFBFBF"/>
+        </w:rPr>
+        <w:t xml:space="preserve"> folder should have folders SGEXT-master, </w:t>
+      </w:r>
+      <w:proofErr w:type="spellStart"/>
+      <w:r>
+        <w:rPr>
+          <w:rFonts w:ascii="Calibri" w:hAnsi="Calibri" w:cs="Calibri"/>
+          <w:color w:val="BFBFBF"/>
+        </w:rPr>
+        <w:t>build_dependencies</w:t>
+      </w:r>
+      <w:proofErr w:type="spellEnd"/>
+      <w:r>
+        <w:rPr>
+          <w:rFonts w:ascii="Calibri" w:hAnsi="Calibri" w:cs="Calibri"/>
+          <w:color w:val="BFBFBF"/>
+        </w:rPr>
+        <w:t>, build)</w:t>
+      </w:r>
+    </w:p>
+    <w:p>
+      <w:pPr>
+        <w:rPr>
+          <w:rFonts w:ascii="Calibri" w:hAnsi="Calibri" w:cs="Calibri"/>
+        </w:rPr>
+      </w:pPr>
+    </w:p>
+    <w:p>
+      <w:pPr>
+        <w:rPr>
+          <w:rFonts w:ascii="Calibri" w:hAnsi="Calibri" w:cs="Calibri"/>
+        </w:rPr>
+      </w:pPr>
+      <w:r>
+        <w:rPr>
+          <w:rFonts w:ascii="Calibri" w:hAnsi="Calibri" w:cs="Calibri"/>
+          <w:color w:val="000000"/>
+        </w:rPr>
+        <w:t>cd build</w:t>
+      </w:r>
+    </w:p>
+    <w:p>
+      <w:pPr>
+        <w:rPr>
+          <w:rFonts w:ascii="Calibri" w:hAnsi="Calibri" w:cs="Calibri"/>
+        </w:rPr>
+      </w:pPr>
+      <w:proofErr w:type="spellStart"/>
+      <w:r>
+        <w:rPr>
+          <w:rFonts w:ascii="Calibri" w:hAnsi="Calibri" w:cs="Calibri"/>
+          <w:color w:val="000000"/>
+        </w:rPr>
+        <w:t>cmake</w:t>
+      </w:r>
+      <w:proofErr w:type="spellEnd"/>
+      <w:r>
+        <w:rPr>
+          <w:rFonts w:ascii="Calibri" w:hAnsi="Calibri" w:cs="Calibri"/>
+          <w:color w:val="000000"/>
+        </w:rPr>
+        <w:t xml:space="preserve"> ../SGEXT-master -DCMAKE_BUILD_TYPE=Release -D</w:t>
+      </w:r>
+      <w:r>
+        <w:rPr>
+          <w:rFonts w:ascii="Calibri" w:hAnsi="Calibri" w:cs="Calibri"/>
+          <w:color w:val="000000"/>
+        </w:rPr>
+        <w:t>D</w:t>
+      </w:r>
+      <w:r>
+        <w:rPr>
+          <w:rFonts w:ascii="Calibri" w:hAnsi="Calibri" w:cs="Calibri"/>
+          <w:color w:val="000000"/>
+        </w:rPr>
+        <w:t>EPENDENCIES_BUILD_DIR=../</w:t>
+      </w:r>
+      <w:proofErr w:type="spellStart"/>
+      <w:r>
+        <w:rPr>
+          <w:rFonts w:ascii="Calibri" w:hAnsi="Calibri" w:cs="Calibri"/>
+          <w:color w:val="000000"/>
+        </w:rPr>
+        <w:t>build_dependencies</w:t>
+      </w:r>
+      <w:proofErr w:type="spellEnd"/>
+    </w:p>
+    <w:p>
+      <w:pPr>
+        <w:rPr>
+          <w:rFonts w:ascii="Calibri" w:hAnsi="Calibri" w:cs="Calibri"/>
+        </w:rPr>
+      </w:pPr>
+      <w:r>
+        <w:rPr>
+          <w:rFonts w:ascii="Calibri" w:hAnsi="Calibri" w:cs="Calibri"/>
+          <w:color w:val="000000"/>
+        </w:rPr>
+        <w:t>make -j12</w:t>
+      </w:r>
+    </w:p>
+    <w:p>
+      <w:pPr>
+        <w:rPr>
+          <w:rFonts w:ascii="Calibri" w:hAnsi="Calibri" w:cs="Calibri"/>
+        </w:rPr>
+      </w:pPr>
+      <w:r>
+        <w:rPr>
+          <w:rFonts w:ascii="Calibri" w:hAnsi="Calibri" w:cs="Calibri"/>
+          <w:color w:val="000000"/>
+        </w:rPr>
+        <w:t>cd ../</w:t>
+      </w:r>
+      <w:proofErr w:type="spellStart"/>
+      <w:r>
+        <w:rPr>
+          <w:rFonts w:ascii="Calibri" w:hAnsi="Calibri" w:cs="Calibri"/>
+          <w:color w:val="000000"/>
+        </w:rPr>
+        <w:t>cpp</w:t>
+      </w:r>
+      <w:proofErr w:type="spellEnd"/>
+      <w:r>
+        <w:rPr>
+          <w:rFonts w:ascii="Calibri" w:hAnsi="Calibri" w:cs="Calibri"/>
+          <w:color w:val="000000"/>
+        </w:rPr>
+        <w:t>-scripts</w:t>
+      </w:r>
+    </w:p>
+    <w:p>
+      <w:pPr>
+        <w:rPr>
+          <w:rFonts w:ascii="Calibri" w:hAnsi="Calibri" w:cs="Calibri"/>
+          <w:color w:val="000000" w:themeColor="text1"/>
+        </w:rPr>
+      </w:pPr>
+    </w:p>
+    <w:p>
+      <w:pPr>
+        <w:rPr>
+          <w:rFonts w:ascii="Calibri" w:hAnsi="Calibri" w:cs="Calibri"/>
+          <w:color w:val="000000" w:themeColor="text1"/>
+        </w:rPr>
+      </w:pPr>
+    </w:p>
+    <w:p>
+      <w:pPr>
+        <w:rPr>
+          <w:rFonts w:ascii="Calibri" w:hAnsi="Calibri" w:cs="Calibri"/>
+          <w:color w:val="000000" w:themeColor="text1"/>
+        </w:rPr>
+      </w:pPr>
+      <w:r>
+        <w:rPr>
+          <w:rFonts w:ascii="Calibri" w:hAnsi="Calibri" w:cs="Calibri"/>
+          <w:color w:val="000000" w:themeColor="text1"/>
+        </w:rPr>
+        <w:t>% END INSTALLATION</w:t>
+      </w:r>
+    </w:p>
+    <w:p>
+      <w:pPr>
+        <w:rPr>
+          <w:rFonts w:ascii="Calibri" w:hAnsi="Calibri" w:cs="Calibri"/>
+          <w:color w:val="000000" w:themeColor="text1"/>
+        </w:rPr>
+      </w:pPr>
+    </w:p>
+    <w:p>
+      <w:pPr>
+        <w:rPr>
+          <w:rFonts w:ascii="Calibri" w:hAnsi="Calibri" w:cs="Calibri"/>
+          <w:color w:val="000000" w:themeColor="text1"/>
+        </w:rPr>
+      </w:pPr>
+      <w:r>
+        <w:rPr>
+          <w:rFonts w:ascii="Calibri" w:hAnsi="Calibri" w:cs="Calibri"/>
+          <w:color w:val="000000" w:themeColor="text1"/>
+        </w:rPr>
+        <w:t>./</w:t>
+      </w:r>
+      <w:proofErr w:type="spellStart"/>
+      <w:r>
+        <w:rPr>
+          <w:rFonts w:ascii="Calibri" w:hAnsi="Calibri" w:cs="Calibri"/>
+          <w:color w:val="000000" w:themeColor="text1"/>
+        </w:rPr>
+        <w:t>create_distance_map</w:t>
+      </w:r>
+      <w:proofErr w:type="spellEnd"/>
+      <w:r>
+        <w:rPr>
+          <w:rFonts w:ascii="Calibri" w:hAnsi="Calibri" w:cs="Calibri"/>
+          <w:color w:val="000000" w:themeColor="text1"/>
+        </w:rPr>
+        <w:t xml:space="preserve"> --input=../Geometries/</w:t>
+      </w:r>
+      <w:r>
+        <w:rPr>
+          <w:rFonts w:ascii="Calibri" w:eastAsia="Calibri" w:hAnsi="Calibri" w:cs="Calibri"/>
+          <w:color w:val="000000"/>
+          <w:highlight w:val="yellow"/>
+        </w:rPr>
+        <w:t>m1p1_053007_SEG</w:t>
+      </w:r>
+      <w:r>
+        <w:rPr>
+          <w:rFonts w:ascii="Calibri" w:hAnsi="Calibri" w:cs="Calibri"/>
+          <w:color w:val="000000" w:themeColor="text1"/>
+        </w:rPr>
+        <w:t>.nrrd --</w:t>
+      </w:r>
+      <w:proofErr w:type="spellStart"/>
+      <w:r>
+        <w:rPr>
+          <w:rFonts w:ascii="Calibri" w:hAnsi="Calibri" w:cs="Calibri"/>
+          <w:color w:val="000000" w:themeColor="text1"/>
+        </w:rPr>
+        <w:t>outputFolder</w:t>
+      </w:r>
+      <w:proofErr w:type="spellEnd"/>
+      <w:r>
+        <w:rPr>
+          <w:rFonts w:ascii="Calibri" w:hAnsi="Calibri" w:cs="Calibri"/>
+          <w:color w:val="000000" w:themeColor="text1"/>
+        </w:rPr>
+        <w:t>=../Geometries/</w:t>
+      </w:r>
+    </w:p>
+    <w:p>
+      <w:pPr>
+        <w:rPr>
+          <w:rFonts w:ascii="Calibri" w:hAnsi="Calibri" w:cs="Calibri"/>
+          <w:color w:val="000000" w:themeColor="text1"/>
+        </w:rPr>
+      </w:pPr>
+    </w:p>
+    <w:p>
+      <w:pPr>
+        <w:rPr>
+          <w:rFonts w:ascii="Calibri" w:hAnsi="Calibri" w:cs="Calibri"/>
+          <w:color w:val="000000" w:themeColor="text1"/>
+        </w:rPr>
+      </w:pPr>
+      <w:r>
+        <w:rPr>
+          <w:rFonts w:ascii="Calibri" w:hAnsi="Calibri" w:cs="Calibri"/>
+          <w:color w:val="000000" w:themeColor="text1"/>
+        </w:rPr>
+        <w:t>./thin --input=../Geometries/</w:t>
+      </w:r>
+      <w:r>
+        <w:rPr>
+          <w:rFonts w:ascii="Calibri" w:eastAsia="Calibri" w:hAnsi="Calibri" w:cs="Calibri"/>
+          <w:color w:val="000000"/>
+          <w:highlight w:val="yellow"/>
+        </w:rPr>
+        <w:t>m1p1_053007_SEG</w:t>
+      </w:r>
+      <w:r>
+        <w:rPr>
+          <w:rFonts w:ascii="Calibri" w:hAnsi="Calibri" w:cs="Calibri"/>
+          <w:color w:val="000000" w:themeColor="text1"/>
+        </w:rPr>
+        <w:t>.nrrd --select=</w:t>
+      </w:r>
+      <w:proofErr w:type="spellStart"/>
+      <w:r>
+        <w:rPr>
+          <w:rFonts w:ascii="Calibri" w:hAnsi="Calibri" w:cs="Calibri"/>
+          <w:color w:val="000000" w:themeColor="text1"/>
+        </w:rPr>
+        <w:t>dmax</w:t>
+      </w:r>
+      <w:proofErr w:type="spellEnd"/>
+      <w:r>
+        <w:rPr>
+          <w:rFonts w:ascii="Calibri" w:hAnsi="Calibri" w:cs="Calibri"/>
+          <w:color w:val="000000" w:themeColor="text1"/>
+        </w:rPr>
+        <w:t xml:space="preserve"> --</w:t>
+      </w:r>
+      <w:proofErr w:type="spellStart"/>
+      <w:r>
+        <w:rPr>
+          <w:rFonts w:ascii="Calibri" w:hAnsi="Calibri" w:cs="Calibri"/>
+          <w:color w:val="000000" w:themeColor="text1"/>
+        </w:rPr>
+        <w:t>skel</w:t>
+      </w:r>
+      <w:proofErr w:type="spellEnd"/>
+      <w:r>
+        <w:rPr>
+          <w:rFonts w:ascii="Calibri" w:hAnsi="Calibri" w:cs="Calibri"/>
+          <w:color w:val="000000" w:themeColor="text1"/>
+        </w:rPr>
+        <w:t>=1isthmus --</w:t>
+      </w:r>
+      <w:proofErr w:type="spellStart"/>
+      <w:r>
+        <w:rPr>
+          <w:rFonts w:ascii="Calibri" w:hAnsi="Calibri" w:cs="Calibri"/>
+          <w:color w:val="000000" w:themeColor="text1"/>
+        </w:rPr>
+        <w:t>inputDistanceMapImageFilename</w:t>
+      </w:r>
+      <w:proofErr w:type="spellEnd"/>
+      <w:r>
+        <w:rPr>
+          <w:rFonts w:ascii="Calibri" w:hAnsi="Calibri" w:cs="Calibri"/>
+          <w:color w:val="000000" w:themeColor="text1"/>
+        </w:rPr>
+        <w:t>=../Geometries/</w:t>
+      </w:r>
+      <w:r>
+        <w:rPr>
+          <w:rFonts w:ascii="Calibri" w:eastAsia="Calibri" w:hAnsi="Calibri" w:cs="Calibri"/>
+          <w:color w:val="000000"/>
+          <w:highlight w:val="yellow"/>
+        </w:rPr>
+        <w:t>m1p1_053007_SEG</w:t>
+      </w:r>
+      <w:r>
+        <w:rPr>
+          <w:rFonts w:ascii="Calibri" w:hAnsi="Calibri" w:cs="Calibri"/>
+          <w:color w:val="000000" w:themeColor="text1"/>
+        </w:rPr>
+        <w:t>.nrrd --foreground=white --</w:t>
+      </w:r>
+      <w:proofErr w:type="spellStart"/>
+      <w:r>
+        <w:rPr>
+          <w:rFonts w:ascii="Calibri" w:hAnsi="Calibri" w:cs="Calibri"/>
+          <w:color w:val="000000" w:themeColor="text1"/>
+        </w:rPr>
+        <w:t>exportImage</w:t>
+      </w:r>
+      <w:proofErr w:type="spellEnd"/>
+      <w:r>
+        <w:rPr>
+          <w:rFonts w:ascii="Calibri" w:hAnsi="Calibri" w:cs="Calibri"/>
+          <w:color w:val="000000" w:themeColor="text1"/>
+        </w:rPr>
+        <w:t>=../Geometries/</w:t>
+      </w:r>
+    </w:p>
+    <w:p>
+      <w:pPr>
+        <w:rPr>
+          <w:rFonts w:ascii="Calibri" w:hAnsi="Calibri" w:cs="Calibri"/>
+        </w:rPr>
+      </w:pPr>
+    </w:p>
+    <w:p>
+      <w:pPr>
+        <w:rPr>
+          <w:rFonts w:ascii="Calibri" w:hAnsi="Calibri" w:cs="Calibri"/>
+          <w:color w:val="000000" w:themeColor="text1"/>
+        </w:rPr>
+      </w:pPr>
+      <w:r>
+        <w:rPr>
+          <w:rFonts w:ascii="Calibri" w:hAnsi="Calibri" w:cs="Calibri"/>
+          <w:color w:val="000000" w:themeColor="text1"/>
+        </w:rPr>
+        <w:t>cd ../Geometries</w:t>
+      </w:r>
+    </w:p>
+    <w:p>
+      <w:pPr>
+        <w:rPr>
+          <w:rFonts w:ascii="Calibri" w:hAnsi="Calibri" w:cs="Calibri"/>
+          <w:color w:val="000000" w:themeColor="text1"/>
+        </w:rPr>
+      </w:pPr>
+      <w:r>
+        <w:rPr>
+          <w:rFonts w:ascii="Calibri" w:hAnsi="Calibri" w:cs="Calibri"/>
+          <w:color w:val="000000" w:themeColor="text1"/>
+        </w:rPr>
+        <w:t>create /</w:t>
+      </w:r>
+      <w:r>
+        <w:rPr>
+          <w:rFonts w:ascii="Calibri" w:eastAsia="Calibri" w:hAnsi="Calibri" w:cs="Calibri"/>
+          <w:color w:val="000000" w:themeColor="text1"/>
+        </w:rPr>
+        <w:t xml:space="preserve"> </w:t>
+      </w:r>
+      <w:r>
+        <w:rPr>
+          <w:rFonts w:ascii="Calibri" w:eastAsia="Calibri" w:hAnsi="Calibri" w:cs="Calibri"/>
+          <w:color w:val="000000"/>
+        </w:rPr>
+        <w:t>m1p1_053007_SEG</w:t>
+      </w:r>
+      <w:r>
+        <w:rPr>
+          <w:rFonts w:ascii="Calibri" w:hAnsi="Calibri" w:cs="Calibri"/>
+          <w:color w:val="000000" w:themeColor="text1"/>
+        </w:rPr>
+        <w:t xml:space="preserve"> </w:t>
+      </w:r>
+      <w:r>
+        <w:rPr>
+          <w:rFonts w:ascii="Calibri" w:hAnsi="Calibri" w:cs="Calibri"/>
+          <w:color w:val="000000" w:themeColor="text1"/>
+        </w:rPr>
+        <w:t>_</w:t>
+      </w:r>
+      <w:proofErr w:type="spellStart"/>
+      <w:r>
+        <w:rPr>
+          <w:rFonts w:ascii="Calibri" w:hAnsi="Calibri" w:cs="Calibri"/>
+          <w:color w:val="000000" w:themeColor="text1"/>
+        </w:rPr>
+        <w:t>skel_adj.nrrd</w:t>
+      </w:r>
+      <w:proofErr w:type="spellEnd"/>
+      <w:r>
+        <w:rPr>
+          <w:rFonts w:ascii="Calibri" w:hAnsi="Calibri" w:cs="Calibri"/>
+          <w:color w:val="000000" w:themeColor="text1"/>
+        </w:rPr>
+        <w:t xml:space="preserve">  </w:t>
+      </w:r>
+      <w:r>
+        <w:rPr>
+          <w:rFonts w:ascii="Calibri" w:hAnsi="Calibri" w:cs="Calibri"/>
+          <w:color w:val="000000" w:themeColor="text1"/>
+        </w:rPr>
+        <w:t>by copying the file /</w:t>
+      </w:r>
+      <w:r>
+        <w:rPr>
+          <w:rFonts w:ascii="Calibri" w:eastAsia="Calibri" w:hAnsi="Calibri" w:cs="Calibri"/>
+          <w:color w:val="000000"/>
+        </w:rPr>
+        <w:t xml:space="preserve"> </w:t>
+      </w:r>
+      <w:r>
+        <w:rPr>
+          <w:rFonts w:ascii="Calibri" w:eastAsia="Calibri" w:hAnsi="Calibri" w:cs="Calibri"/>
+          <w:color w:val="000000"/>
+        </w:rPr>
+        <w:t>m1p1_053007_SEG</w:t>
+      </w:r>
+      <w:r>
+        <w:rPr>
+          <w:rFonts w:ascii="Calibri" w:hAnsi="Calibri" w:cs="Calibri"/>
+          <w:color w:val="000000" w:themeColor="text1"/>
+        </w:rPr>
+        <w:t xml:space="preserve"> </w:t>
+      </w:r>
+      <w:r>
+        <w:rPr>
+          <w:rFonts w:ascii="Calibri" w:hAnsi="Calibri" w:cs="Calibri"/>
+          <w:color w:val="000000" w:themeColor="text1"/>
+        </w:rPr>
+        <w:t>_</w:t>
+      </w:r>
+      <w:proofErr w:type="spellStart"/>
+      <w:r>
+        <w:rPr>
+          <w:rFonts w:ascii="Calibri" w:hAnsi="Calibri" w:cs="Calibri"/>
+          <w:color w:val="000000" w:themeColor="text1"/>
+        </w:rPr>
+        <w:t>skel.nrrd</w:t>
+      </w:r>
+      <w:proofErr w:type="spellEnd"/>
+      <w:r>
+        <w:rPr>
+          <w:rFonts w:ascii="Calibri" w:hAnsi="Calibri" w:cs="Calibri"/>
+          <w:color w:val="000000" w:themeColor="text1"/>
         </w:rPr>
         <w:t> </w:t>
       </w:r>
@@ -454,535 +959,44 @@
       <w:pPr>
         <w:rPr>
           <w:rFonts w:ascii="Calibri" w:hAnsi="Calibri" w:cs="Calibri"/>
-        </w:rPr>
-      </w:pPr>
-      <w:proofErr w:type="spellStart"/>
-      <w:r>
-        <w:rPr>
-          <w:rFonts w:ascii="Calibri" w:hAnsi="Calibri" w:cs="Calibri"/>
-          <w:color w:val="000000"/>
-        </w:rPr>
-        <w:t>mkdir</w:t>
-      </w:r>
-      <w:proofErr w:type="spellEnd"/>
-      <w:r>
-        <w:rPr>
-          <w:rFonts w:ascii="Calibri" w:hAnsi="Calibri" w:cs="Calibri"/>
-          <w:color w:val="000000"/>
-        </w:rPr>
-        <w:t xml:space="preserve"> build </w:t>
-      </w:r>
-      <w:r>
-        <w:rPr>
-          <w:rFonts w:ascii="Calibri" w:hAnsi="Calibri" w:cs="Calibri"/>
-          <w:color w:val="BFBFBF"/>
-        </w:rPr>
-        <w:t xml:space="preserve">(build should be parallel to </w:t>
-      </w:r>
-      <w:proofErr w:type="spellStart"/>
-      <w:r>
-        <w:rPr>
-          <w:rFonts w:ascii="Calibri" w:hAnsi="Calibri" w:cs="Calibri"/>
-          <w:color w:val="BFBFBF"/>
-        </w:rPr>
-        <w:t>build_dependencies</w:t>
-      </w:r>
-      <w:proofErr w:type="spellEnd"/>
-      <w:r>
-        <w:rPr>
-          <w:rFonts w:ascii="Calibri" w:hAnsi="Calibri" w:cs="Calibri"/>
-          <w:color w:val="BFBFBF"/>
-        </w:rPr>
-        <w:t xml:space="preserve"> 🡪 </w:t>
-      </w:r>
-      <w:proofErr w:type="spellStart"/>
-      <w:r>
-        <w:rPr>
-          <w:rFonts w:ascii="Calibri" w:hAnsi="Calibri" w:cs="Calibri"/>
-          <w:color w:val="BFBFBF"/>
-        </w:rPr>
-        <w:t>SGext</w:t>
-      </w:r>
-      <w:proofErr w:type="spellEnd"/>
-      <w:r>
-        <w:rPr>
-          <w:rFonts w:ascii="Calibri" w:hAnsi="Calibri" w:cs="Calibri"/>
-          <w:color w:val="BFBFBF"/>
-        </w:rPr>
-        <w:t xml:space="preserve"> folder should have folders SGEXT-master, </w:t>
-      </w:r>
-      <w:proofErr w:type="spellStart"/>
-      <w:r>
-        <w:rPr>
-          <w:rFonts w:ascii="Calibri" w:hAnsi="Calibri" w:cs="Calibri"/>
-          <w:color w:val="BFBFBF"/>
-        </w:rPr>
-        <w:t>build_dependencies</w:t>
-      </w:r>
-      <w:proofErr w:type="spellEnd"/>
-      <w:r>
-        <w:rPr>
-          <w:rFonts w:ascii="Calibri" w:hAnsi="Calibri" w:cs="Calibri"/>
-          <w:color w:val="BFBFBF"/>
-        </w:rPr>
-        <w:t>, build)</w:t>
-      </w:r>
-    </w:p>
-    <w:p>
-      <w:pPr>
-        <w:rPr>
-          <w:rFonts w:ascii="Calibri" w:hAnsi="Calibri" w:cs="Calibri"/>
-        </w:rPr>
-      </w:pPr>
-    </w:p>
-    <w:p>
-      <w:pPr>
-        <w:rPr>
-          <w:rFonts w:ascii="Calibri" w:hAnsi="Calibri" w:cs="Calibri"/>
-        </w:rPr>
-      </w:pPr>
-      <w:r>
-        <w:rPr>
-          <w:rFonts w:ascii="Calibri" w:hAnsi="Calibri" w:cs="Calibri"/>
-          <w:color w:val="000000"/>
-        </w:rPr>
-        <w:t>cd build</w:t>
-      </w:r>
-    </w:p>
-    <w:p>
-      <w:pPr>
-        <w:rPr>
-          <w:rFonts w:ascii="Calibri" w:hAnsi="Calibri" w:cs="Calibri"/>
-        </w:rPr>
-      </w:pPr>
-      <w:proofErr w:type="spellStart"/>
-      <w:r>
-        <w:rPr>
-          <w:rFonts w:ascii="Calibri" w:hAnsi="Calibri" w:cs="Calibri"/>
-          <w:color w:val="000000"/>
-        </w:rPr>
-        <w:t>cmake</w:t>
-      </w:r>
-      <w:proofErr w:type="spellEnd"/>
-      <w:proofErr w:type="gramStart"/>
-      <w:r>
-        <w:rPr>
-          <w:rFonts w:ascii="Calibri" w:hAnsi="Calibri" w:cs="Calibri"/>
-          <w:color w:val="000000"/>
-        </w:rPr>
-        <w:t xml:space="preserve"> ..</w:t>
-      </w:r>
-      <w:proofErr w:type="gramEnd"/>
-      <w:r>
-        <w:rPr>
-          <w:rFonts w:ascii="Calibri" w:hAnsi="Calibri" w:cs="Calibri"/>
-          <w:color w:val="000000"/>
-        </w:rPr>
-        <w:t>/SGEXT-master -DCMAKE_BUILD_TYPE=Release -D</w:t>
-      </w:r>
-      <w:r>
-        <w:rPr>
-          <w:rFonts w:ascii="Calibri" w:hAnsi="Calibri" w:cs="Calibri"/>
-          <w:color w:val="000000"/>
-        </w:rPr>
-        <w:t>D</w:t>
-      </w:r>
-      <w:r>
-        <w:rPr>
-          <w:rFonts w:ascii="Calibri" w:hAnsi="Calibri" w:cs="Calibri"/>
-          <w:color w:val="000000"/>
-        </w:rPr>
-        <w:t>EPENDENCIES_BUILD_DIR=../</w:t>
-      </w:r>
-      <w:proofErr w:type="spellStart"/>
-      <w:r>
-        <w:rPr>
-          <w:rFonts w:ascii="Calibri" w:hAnsi="Calibri" w:cs="Calibri"/>
-          <w:color w:val="000000"/>
-        </w:rPr>
-        <w:t>build_dependencies</w:t>
-      </w:r>
-      <w:proofErr w:type="spellEnd"/>
-    </w:p>
-    <w:p>
-      <w:pPr>
-        <w:rPr>
-          <w:rFonts w:ascii="Calibri" w:hAnsi="Calibri" w:cs="Calibri"/>
-        </w:rPr>
-      </w:pPr>
-      <w:r>
-        <w:rPr>
-          <w:rFonts w:ascii="Calibri" w:hAnsi="Calibri" w:cs="Calibri"/>
-          <w:color w:val="000000"/>
-        </w:rPr>
-        <w:t>make -j12</w:t>
-      </w:r>
-    </w:p>
-    <w:p>
-      <w:pPr>
-        <w:rPr>
-          <w:rFonts w:ascii="Calibri" w:hAnsi="Calibri" w:cs="Calibri"/>
-        </w:rPr>
-      </w:pPr>
-      <w:r>
-        <w:rPr>
-          <w:rFonts w:ascii="Calibri" w:hAnsi="Calibri" w:cs="Calibri"/>
-          <w:color w:val="000000"/>
-        </w:rPr>
-        <w:t>cd</w:t>
-      </w:r>
-      <w:proofErr w:type="gramStart"/>
-      <w:r>
-        <w:rPr>
-          <w:rFonts w:ascii="Calibri" w:hAnsi="Calibri" w:cs="Calibri"/>
-          <w:color w:val="000000"/>
-        </w:rPr>
-        <w:t xml:space="preserve"> ..</w:t>
-      </w:r>
-      <w:proofErr w:type="gramEnd"/>
-      <w:r>
-        <w:rPr>
-          <w:rFonts w:ascii="Calibri" w:hAnsi="Calibri" w:cs="Calibri"/>
-          <w:color w:val="000000"/>
+          <w:color w:val="000000" w:themeColor="text1"/>
+        </w:rPr>
+      </w:pPr>
+    </w:p>
+    <w:p>
+      <w:pPr>
+        <w:rPr>
+          <w:rFonts w:ascii="Calibri" w:hAnsi="Calibri" w:cs="Calibri"/>
+          <w:color w:val="000000" w:themeColor="text1"/>
+        </w:rPr>
+      </w:pPr>
+      <w:r>
+        <w:rPr>
+          <w:rFonts w:ascii="Calibri" w:hAnsi="Calibri" w:cs="Calibri"/>
+          <w:color w:val="000000" w:themeColor="text1"/>
+        </w:rPr>
+        <w:t>Open</w:t>
+      </w:r>
+      <w:r>
+        <w:rPr>
+          <w:rFonts w:ascii="Calibri" w:hAnsi="Calibri" w:cs="Calibri"/>
+          <w:color w:val="000000" w:themeColor="text1"/>
         </w:rPr>
         <w:t>/</w:t>
       </w:r>
-      <w:proofErr w:type="spellStart"/>
-      <w:r>
-        <w:rPr>
-          <w:rFonts w:ascii="Calibri" w:hAnsi="Calibri" w:cs="Calibri"/>
-          <w:color w:val="000000"/>
-        </w:rPr>
-        <w:t>cpp</w:t>
-      </w:r>
-      <w:proofErr w:type="spellEnd"/>
-      <w:r>
-        <w:rPr>
-          <w:rFonts w:ascii="Calibri" w:hAnsi="Calibri" w:cs="Calibri"/>
-          <w:color w:val="000000"/>
-        </w:rPr>
-        <w:t>-scripts</w:t>
-      </w:r>
-    </w:p>
-    <w:p>
-      <w:pPr>
-        <w:rPr>
-          <w:rFonts w:ascii="Calibri" w:hAnsi="Calibri" w:cs="Calibri"/>
-          <w:color w:val="000000" w:themeColor="text1"/>
-        </w:rPr>
-      </w:pPr>
-    </w:p>
-    <w:p>
-      <w:pPr>
-        <w:rPr>
-          <w:rFonts w:ascii="Calibri" w:hAnsi="Calibri" w:cs="Calibri"/>
-          <w:color w:val="000000" w:themeColor="text1"/>
-        </w:rPr>
-      </w:pPr>
-    </w:p>
-    <w:p>
-      <w:pPr>
-        <w:rPr>
-          <w:rFonts w:ascii="Calibri" w:hAnsi="Calibri" w:cs="Calibri"/>
-          <w:color w:val="000000" w:themeColor="text1"/>
-        </w:rPr>
-      </w:pPr>
-      <w:r>
-        <w:rPr>
-          <w:rFonts w:ascii="Calibri" w:hAnsi="Calibri" w:cs="Calibri"/>
-          <w:color w:val="000000" w:themeColor="text1"/>
-        </w:rPr>
-        <w:t>% END INSTALLATION</w:t>
-      </w:r>
-    </w:p>
-    <w:p>
-      <w:pPr>
-        <w:rPr>
-          <w:rFonts w:ascii="Calibri" w:hAnsi="Calibri" w:cs="Calibri"/>
-          <w:color w:val="000000" w:themeColor="text1"/>
-        </w:rPr>
-      </w:pPr>
-    </w:p>
-    <w:p>
-      <w:pPr>
-        <w:rPr>
-          <w:rFonts w:ascii="Calibri" w:hAnsi="Calibri" w:cs="Calibri"/>
-          <w:color w:val="000000" w:themeColor="text1"/>
-        </w:rPr>
-      </w:pPr>
-      <w:r>
-        <w:rPr>
-          <w:rFonts w:ascii="Calibri" w:hAnsi="Calibri" w:cs="Calibri"/>
-          <w:color w:val="000000" w:themeColor="text1"/>
-        </w:rPr>
-        <w:t>./</w:t>
-      </w:r>
-      <w:proofErr w:type="spellStart"/>
-      <w:r>
-        <w:rPr>
-          <w:rFonts w:ascii="Calibri" w:hAnsi="Calibri" w:cs="Calibri"/>
-          <w:color w:val="000000" w:themeColor="text1"/>
-        </w:rPr>
-        <w:t>create_distance_map</w:t>
-      </w:r>
-      <w:proofErr w:type="spellEnd"/>
-      <w:r>
-        <w:rPr>
-          <w:rFonts w:ascii="Calibri" w:hAnsi="Calibri" w:cs="Calibri"/>
-          <w:color w:val="000000" w:themeColor="text1"/>
-        </w:rPr>
-        <w:t xml:space="preserve"> --input=../Geometries/</w:t>
-      </w:r>
-      <w:proofErr w:type="spellStart"/>
       <w:r>
         <w:rPr>
           <w:rFonts w:ascii="Calibri" w:eastAsia="Calibri" w:hAnsi="Calibri" w:cs="Calibri"/>
           <w:color w:val="000000"/>
         </w:rPr>
-        <w:t>Erin_sham</w:t>
-      </w:r>
-      <w:r>
-        <w:rPr>
-          <w:rFonts w:ascii="Calibri" w:hAnsi="Calibri" w:cs="Calibri"/>
-          <w:color w:val="000000" w:themeColor="text1"/>
-        </w:rPr>
-        <w:t>.nrrd</w:t>
-      </w:r>
-      <w:proofErr w:type="spellEnd"/>
-      <w:r>
-        <w:rPr>
-          <w:rFonts w:ascii="Calibri" w:hAnsi="Calibri" w:cs="Calibri"/>
-          <w:color w:val="000000" w:themeColor="text1"/>
-        </w:rPr>
-        <w:t xml:space="preserve"> --</w:t>
-      </w:r>
-      <w:proofErr w:type="spellStart"/>
-      <w:r>
-        <w:rPr>
-          <w:rFonts w:ascii="Calibri" w:hAnsi="Calibri" w:cs="Calibri"/>
-          <w:color w:val="000000" w:themeColor="text1"/>
-        </w:rPr>
-        <w:t>outputFolder</w:t>
-      </w:r>
-      <w:proofErr w:type="spellEnd"/>
-      <w:proofErr w:type="gramStart"/>
-      <w:r>
-        <w:rPr>
-          <w:rFonts w:ascii="Calibri" w:hAnsi="Calibri" w:cs="Calibri"/>
-          <w:color w:val="000000" w:themeColor="text1"/>
-        </w:rPr>
-        <w:t>=..</w:t>
-      </w:r>
-      <w:proofErr w:type="gramEnd"/>
-      <w:r>
-        <w:rPr>
-          <w:rFonts w:ascii="Calibri" w:hAnsi="Calibri" w:cs="Calibri"/>
-          <w:color w:val="000000" w:themeColor="text1"/>
-        </w:rPr>
-        <w:t>/Geometries/</w:t>
-      </w:r>
-    </w:p>
-    <w:p>
-      <w:pPr>
-        <w:rPr>
-          <w:rFonts w:ascii="Calibri" w:hAnsi="Calibri" w:cs="Calibri"/>
-          <w:color w:val="000000" w:themeColor="text1"/>
-        </w:rPr>
-      </w:pPr>
-    </w:p>
-    <w:p>
-      <w:pPr>
-        <w:rPr>
-          <w:rFonts w:ascii="Calibri" w:hAnsi="Calibri" w:cs="Calibri"/>
-          <w:color w:val="000000" w:themeColor="text1"/>
-        </w:rPr>
-      </w:pPr>
-      <w:r>
-        <w:rPr>
-          <w:rFonts w:ascii="Calibri" w:hAnsi="Calibri" w:cs="Calibri"/>
-          <w:color w:val="000000" w:themeColor="text1"/>
-        </w:rPr>
-        <w:t>./thin --input=../Geometries/</w:t>
-      </w:r>
-      <w:proofErr w:type="spellStart"/>
+        <w:t xml:space="preserve"> </w:t>
+      </w:r>
       <w:r>
         <w:rPr>
           <w:rFonts w:ascii="Calibri" w:eastAsia="Calibri" w:hAnsi="Calibri" w:cs="Calibri"/>
           <w:color w:val="000000"/>
         </w:rPr>
-        <w:t>Erin_sham</w:t>
-      </w:r>
-      <w:r>
-        <w:rPr>
-          <w:rFonts w:ascii="Calibri" w:hAnsi="Calibri" w:cs="Calibri"/>
-          <w:color w:val="000000" w:themeColor="text1"/>
-        </w:rPr>
-        <w:t>.nrrd</w:t>
-      </w:r>
-      <w:proofErr w:type="spellEnd"/>
-      <w:r>
-        <w:rPr>
-          <w:rFonts w:ascii="Calibri" w:hAnsi="Calibri" w:cs="Calibri"/>
-          <w:color w:val="000000" w:themeColor="text1"/>
-        </w:rPr>
-        <w:t xml:space="preserve"> --select=</w:t>
-      </w:r>
-      <w:proofErr w:type="spellStart"/>
-      <w:r>
-        <w:rPr>
-          <w:rFonts w:ascii="Calibri" w:hAnsi="Calibri" w:cs="Calibri"/>
-          <w:color w:val="000000" w:themeColor="text1"/>
-        </w:rPr>
-        <w:t>dmax</w:t>
-      </w:r>
-      <w:proofErr w:type="spellEnd"/>
-      <w:r>
-        <w:rPr>
-          <w:rFonts w:ascii="Calibri" w:hAnsi="Calibri" w:cs="Calibri"/>
-          <w:color w:val="000000" w:themeColor="text1"/>
-        </w:rPr>
-        <w:t xml:space="preserve"> --</w:t>
-      </w:r>
-      <w:proofErr w:type="spellStart"/>
-      <w:r>
-        <w:rPr>
-          <w:rFonts w:ascii="Calibri" w:hAnsi="Calibri" w:cs="Calibri"/>
-          <w:color w:val="000000" w:themeColor="text1"/>
-        </w:rPr>
-        <w:t>skel</w:t>
-      </w:r>
-      <w:proofErr w:type="spellEnd"/>
-      <w:r>
-        <w:rPr>
-          <w:rFonts w:ascii="Calibri" w:hAnsi="Calibri" w:cs="Calibri"/>
-          <w:color w:val="000000" w:themeColor="text1"/>
-        </w:rPr>
-        <w:t>=1isthmus --</w:t>
-      </w:r>
-      <w:proofErr w:type="spellStart"/>
-      <w:r>
-        <w:rPr>
-          <w:rFonts w:ascii="Calibri" w:hAnsi="Calibri" w:cs="Calibri"/>
-          <w:color w:val="000000" w:themeColor="text1"/>
-        </w:rPr>
-        <w:t>inputDistanceMapImageFilename</w:t>
-      </w:r>
-      <w:proofErr w:type="spellEnd"/>
-      <w:r>
-        <w:rPr>
-          <w:rFonts w:ascii="Calibri" w:hAnsi="Calibri" w:cs="Calibri"/>
-          <w:color w:val="000000" w:themeColor="text1"/>
-        </w:rPr>
-        <w:t>=../Geometries/</w:t>
-      </w:r>
-      <w:proofErr w:type="spellStart"/>
-      <w:r>
-        <w:rPr>
-          <w:rFonts w:ascii="Calibri" w:eastAsia="Calibri" w:hAnsi="Calibri" w:cs="Calibri"/>
-          <w:color w:val="000000"/>
-        </w:rPr>
-        <w:t>Erin_sham</w:t>
-      </w:r>
-      <w:r>
-        <w:rPr>
-          <w:rFonts w:ascii="Calibri" w:hAnsi="Calibri" w:cs="Calibri"/>
-          <w:color w:val="000000" w:themeColor="text1"/>
-        </w:rPr>
-        <w:t>_DMAP.nrrd</w:t>
-      </w:r>
-      <w:proofErr w:type="spellEnd"/>
-      <w:r>
-        <w:rPr>
-          <w:rFonts w:ascii="Calibri" w:hAnsi="Calibri" w:cs="Calibri"/>
-          <w:color w:val="000000" w:themeColor="text1"/>
-        </w:rPr>
-        <w:t xml:space="preserve"> --foreground=white --</w:t>
-      </w:r>
-      <w:proofErr w:type="spellStart"/>
-      <w:r>
-        <w:rPr>
-          <w:rFonts w:ascii="Calibri" w:hAnsi="Calibri" w:cs="Calibri"/>
-          <w:color w:val="000000" w:themeColor="text1"/>
-        </w:rPr>
-        <w:t>exportImage</w:t>
-      </w:r>
-      <w:proofErr w:type="spellEnd"/>
-      <w:proofErr w:type="gramStart"/>
-      <w:r>
-        <w:rPr>
-          <w:rFonts w:ascii="Calibri" w:hAnsi="Calibri" w:cs="Calibri"/>
-          <w:color w:val="000000" w:themeColor="text1"/>
-        </w:rPr>
-        <w:t>=..</w:t>
-      </w:r>
-      <w:proofErr w:type="gramEnd"/>
-      <w:r>
-        <w:rPr>
-          <w:rFonts w:ascii="Calibri" w:hAnsi="Calibri" w:cs="Calibri"/>
-          <w:color w:val="000000" w:themeColor="text1"/>
-        </w:rPr>
-        <w:t>/Geometries/</w:t>
-      </w:r>
-    </w:p>
-    <w:p>
-      <w:pPr>
-        <w:rPr>
-          <w:rFonts w:ascii="Calibri" w:hAnsi="Calibri" w:cs="Calibri"/>
-        </w:rPr>
-      </w:pPr>
-    </w:p>
-    <w:p>
-      <w:pPr>
-        <w:rPr>
-          <w:rFonts w:ascii="Calibri" w:hAnsi="Calibri" w:cs="Calibri"/>
-          <w:color w:val="000000" w:themeColor="text1"/>
-        </w:rPr>
-      </w:pPr>
-      <w:r>
-        <w:rPr>
-          <w:rFonts w:ascii="Calibri" w:hAnsi="Calibri" w:cs="Calibri"/>
-          <w:color w:val="000000" w:themeColor="text1"/>
-        </w:rPr>
-        <w:t>cd</w:t>
-      </w:r>
-      <w:proofErr w:type="gramStart"/>
-      <w:r>
-        <w:rPr>
-          <w:rFonts w:ascii="Calibri" w:hAnsi="Calibri" w:cs="Calibri"/>
-          <w:color w:val="000000" w:themeColor="text1"/>
-        </w:rPr>
-        <w:t xml:space="preserve"> ..</w:t>
-      </w:r>
-      <w:proofErr w:type="gramEnd"/>
-      <w:r>
-        <w:rPr>
-          <w:rFonts w:ascii="Calibri" w:hAnsi="Calibri" w:cs="Calibri"/>
-          <w:color w:val="000000" w:themeColor="text1"/>
-        </w:rPr>
-        <w:t>/Geometries</w:t>
-      </w:r>
-    </w:p>
-    <w:p>
-      <w:pPr>
-        <w:rPr>
-          <w:rFonts w:ascii="Calibri" w:hAnsi="Calibri" w:cs="Calibri"/>
-          <w:color w:val="000000" w:themeColor="text1"/>
-        </w:rPr>
-      </w:pPr>
-      <w:r>
-        <w:rPr>
-          <w:rFonts w:ascii="Calibri" w:hAnsi="Calibri" w:cs="Calibri"/>
-          <w:color w:val="000000" w:themeColor="text1"/>
-        </w:rPr>
-        <w:t>create /</w:t>
-      </w:r>
-      <w:proofErr w:type="spellStart"/>
-      <w:r>
-        <w:rPr>
-          <w:rFonts w:ascii="Calibri" w:eastAsia="Calibri" w:hAnsi="Calibri" w:cs="Calibri"/>
-          <w:color w:val="000000" w:themeColor="text1"/>
-        </w:rPr>
-        <w:t>SegmentationControl</w:t>
+        <w:t>m1p1_053007_SEG</w:t>
       </w:r>
       <w:r>
         <w:rPr>
@@ -991,90 +1005,6 @@
         </w:rPr>
         <w:t>_skel_adj.nrrd</w:t>
       </w:r>
-      <w:proofErr w:type="spellEnd"/>
-      <w:r>
-        <w:rPr>
-          <w:rFonts w:ascii="Calibri" w:hAnsi="Calibri" w:cs="Calibri"/>
-          <w:color w:val="000000" w:themeColor="text1"/>
-        </w:rPr>
-        <w:t xml:space="preserve">  </w:t>
-      </w:r>
-      <w:r>
-        <w:rPr>
-          <w:rFonts w:ascii="Calibri" w:hAnsi="Calibri" w:cs="Calibri"/>
-          <w:color w:val="000000" w:themeColor="text1"/>
-        </w:rPr>
-        <w:t>by copying the file /</w:t>
-      </w:r>
-      <w:proofErr w:type="spellStart"/>
-      <w:r>
-        <w:rPr>
-          <w:rFonts w:ascii="Calibri" w:eastAsia="Calibri" w:hAnsi="Calibri" w:cs="Calibri"/>
-          <w:color w:val="000000" w:themeColor="text1"/>
-        </w:rPr>
-        <w:t>SegmentationControl</w:t>
-      </w:r>
-      <w:r>
-        <w:rPr>
-          <w:rFonts w:ascii="Calibri" w:hAnsi="Calibri" w:cs="Calibri"/>
-          <w:color w:val="000000" w:themeColor="text1"/>
-        </w:rPr>
-        <w:t>_skel.nrrd</w:t>
-      </w:r>
-      <w:proofErr w:type="spellEnd"/>
-      <w:r>
-        <w:rPr>
-          <w:rFonts w:ascii="Calibri" w:hAnsi="Calibri" w:cs="Calibri"/>
-          <w:color w:val="000000" w:themeColor="text1"/>
-        </w:rPr>
-        <w:t> </w:t>
-      </w:r>
-    </w:p>
-    <w:p>
-      <w:pPr>
-        <w:rPr>
-          <w:rFonts w:ascii="Calibri" w:hAnsi="Calibri" w:cs="Calibri"/>
-          <w:color w:val="000000" w:themeColor="text1"/>
-        </w:rPr>
-      </w:pPr>
-    </w:p>
-    <w:p>
-      <w:pPr>
-        <w:rPr>
-          <w:rFonts w:ascii="Calibri" w:hAnsi="Calibri" w:cs="Calibri"/>
-          <w:color w:val="000000" w:themeColor="text1"/>
-        </w:rPr>
-      </w:pPr>
-      <w:r>
-        <w:rPr>
-          <w:rFonts w:ascii="Calibri" w:hAnsi="Calibri" w:cs="Calibri"/>
-          <w:color w:val="000000" w:themeColor="text1"/>
-        </w:rPr>
-        <w:t>Open</w:t>
-      </w:r>
-      <w:r>
-        <w:rPr>
-          <w:rFonts w:ascii="Calibri" w:hAnsi="Calibri" w:cs="Calibri"/>
-          <w:color w:val="000000" w:themeColor="text1"/>
-        </w:rPr>
-        <w:t>/</w:t>
-      </w:r>
-      <w:proofErr w:type="spellStart"/>
-      <w:r>
-        <w:rPr>
-          <w:rFonts w:ascii="Calibri" w:eastAsia="Calibri" w:hAnsi="Calibri" w:cs="Calibri"/>
-          <w:color w:val="000000" w:themeColor="text1"/>
-        </w:rPr>
-        <w:t>SegmentationControl</w:t>
-      </w:r>
-      <w:r>
-        <w:rPr>
-          <w:rFonts w:ascii="Calibri" w:hAnsi="Calibri" w:cs="Calibri"/>
-          <w:color w:val="000000" w:themeColor="text1"/>
-        </w:rPr>
-        <w:t>_skel_adj.nrrd</w:t>
-      </w:r>
-      <w:proofErr w:type="spellEnd"/>
       <w:r>
         <w:rPr>
           <w:rFonts w:ascii="Calibri" w:hAnsi="Calibri" w:cs="Calibri"/>
@@ -1110,23 +1040,7 @@
           <w:rFonts w:ascii="Calibri" w:hAnsi="Calibri" w:cs="Calibri"/>
           <w:color w:val="000000" w:themeColor="text1"/>
         </w:rPr>
-        <w:t>cd</w:t>
-      </w:r>
-      <w:proofErr w:type="gramStart"/>
-      <w:r>
-        <w:rPr>
-          <w:rFonts w:ascii="Calibri" w:hAnsi="Calibri" w:cs="Calibri"/>
-          <w:color w:val="000000" w:themeColor="text1"/>
-        </w:rPr>
-        <w:t xml:space="preserve"> ..</w:t>
-      </w:r>
-      <w:proofErr w:type="gramEnd"/>
-      <w:r>
-        <w:rPr>
-          <w:rFonts w:ascii="Calibri" w:hAnsi="Calibri" w:cs="Calibri"/>
-          <w:color w:val="000000" w:themeColor="text1"/>
-        </w:rPr>
-        <w:t>/</w:t>
+        <w:t>cd ../</w:t>
       </w:r>
       <w:proofErr w:type="spellStart"/>
       <w:r>
@@ -1188,8 +1102,9 @@
         <w:rPr>
           <w:rFonts w:ascii="Calibri" w:eastAsia="Calibri" w:hAnsi="Calibri" w:cs="Calibri"/>
           <w:color w:val="000000"/>
-        </w:rPr>
-        <w:t>Erin_sham</w:t>
+          <w:highlight w:val="yellow"/>
+        </w:rPr>
+        <w:t>m1p1_053007_SEG</w:t>
       </w:r>
       <w:r>
         <w:rPr>
@@ -1203,14 +1118,7 @@
           <w:rFonts w:ascii="Calibri" w:hAnsi="Calibri" w:cs="Calibri"/>
           <w:color w:val="000000" w:themeColor="text1"/>
         </w:rPr>
-        <w:t>S</w:t>
-      </w:r>
-      <w:r>
-        <w:rPr>
-          <w:rFonts w:ascii="Calibri" w:hAnsi="Calibri" w:cs="Calibri"/>
-          <w:color w:val="000000" w:themeColor="text1"/>
-        </w:rPr>
-        <w:t>KEL_</w:t>
+        <w:t>SKEL_</w:t>
       </w:r>
       <w:r>
         <w:rPr>
@@ -1224,23 +1132,7 @@
           <w:rFonts w:ascii="Calibri" w:hAnsi="Calibri" w:cs="Calibri"/>
           <w:color w:val="000000" w:themeColor="text1"/>
         </w:rPr>
-        <w:t>dmax_isthmus1_p0.nrrd -o</w:t>
-      </w:r>
-      <w:proofErr w:type="gramStart"/>
-      <w:r>
-        <w:rPr>
-          <w:rFonts w:ascii="Calibri" w:hAnsi="Calibri" w:cs="Calibri"/>
-          <w:color w:val="000000" w:themeColor="text1"/>
-        </w:rPr>
-        <w:t xml:space="preserve"> ..</w:t>
-      </w:r>
-      <w:proofErr w:type="gramEnd"/>
-      <w:r>
-        <w:rPr>
-          <w:rFonts w:ascii="Calibri" w:hAnsi="Calibri" w:cs="Calibri"/>
-          <w:color w:val="000000" w:themeColor="text1"/>
-        </w:rPr>
-        <w:t>/Geometries/  --</w:t>
+        <w:t>dmax_isthmus1_p0.nrrd -o ../Geometries/  --</w:t>
       </w:r>
       <w:proofErr w:type="spellStart"/>
       <w:r>
@@ -3233,25 +3125,14 @@
         </w:rPr>
         <w:t>connectivity</w:t>
       </w:r>
-      <w:proofErr w:type="gramStart"/>
-      <w:r>
-        <w:rPr>
-          <w:rFonts w:ascii="Calibri" w:hAnsi="Calibri" w:cs="Calibri"/>
-          <w:i/>
-          <w:iCs/>
-          <w:color w:val="000000"/>
-        </w:rPr>
-        <w:t>(:,</w:t>
-      </w:r>
-      <w:proofErr w:type="gramEnd"/>
-      <w:r>
-        <w:rPr>
-          <w:rFonts w:ascii="Calibri" w:hAnsi="Calibri" w:cs="Calibri"/>
-          <w:i/>
-          <w:iCs/>
-          <w:color w:val="000000"/>
-        </w:rPr>
-        <w:t xml:space="preserve"> </w:t>
+      <w:r>
+        <w:rPr>
+          <w:rFonts w:ascii="Calibri" w:hAnsi="Calibri" w:cs="Calibri"/>
+          <w:i/>
+          <w:iCs/>
+          <w:color w:val="000000"/>
+        </w:rPr>
+        <w:t xml:space="preserve">(:, </w:t>
       </w:r>
       <w:r>
         <w:rPr>
@@ -4533,7 +4414,7 @@
 </file>
 
 <file path=word/numbering.xml><?xml version="1.0" encoding="utf-8"?>
-<w:numbering xmlns:wpc="http://schemas.microsoft.com/office/word/2010/wordprocessingCanvas" xmlns:cx="http://schemas.microsoft.com/office/drawing/2014/chartex" xmlns:cx1="http://schemas.microsoft.com/office/drawing/2015/9/8/chartex" xmlns:cx2="http://schemas.microsoft.com/office/drawing/2015/10/21/chartex" xmlns:cx3="http://schemas.microsoft.com/office/drawing/2016/5/9/chartex" xmlns:cx4="http://schemas.microsoft.com/office/drawing/2016/5/10/chartex" xmlns:cx5="http://schemas.microsoft.com/office/drawing/2016/5/11/chartex" xmlns:cx6="http://schemas.microsoft.com/office/drawing/2016/5/12/chartex" xmlns:cx7="http://schemas.microsoft.com/office/drawing/2016/5/13/chartex" xmlns:cx8="http://schemas.microsoft.com/office/drawing/2016/5/14/chartex" xmlns:mc="http://schemas.openxmlformats.org/markup-compatibility/2006" xmlns:aink="http://schemas.microsoft.com/office/drawing/2016/ink" xmlns:am3d="http://schemas.microsoft.com/office/drawing/2017/model3d" xmlns:o="urn:schemas-microsoft-com:office:office" xmlns:oel="http://schemas.microsoft.com/office/2019/extlst" xmlns:r="http://schemas.openxmlformats.org/officeDocument/2006/relationships" xmlns:m="http://schemas.openxmlformats.org/officeDocument/2006/math" xmlns:v="urn:schemas-microsoft-com:vml" xmlns:wp14="http://schemas.microsoft.com/office/word/2010/wordprocessingDrawing" xmlns:wp="http://schemas.openxmlformats.org/drawingml/2006/wordprocessingDrawing" xmlns:w10="urn:schemas-microsoft-com:office:word" xmlns:w="http://schemas.openxmlformats.org/wordprocessingml/2006/main" xmlns:w14="http://schemas.microsoft.com/office/word/2010/wordml" xmlns:w15="http://schemas.microsoft.com/office/word/2012/wordml" xmlns:w16cex="http://schemas.microsoft.com/office/word/2018/wordml/cex" xmlns:w16cid="http://schemas.microsoft.com/office/word/2016/wordml/cid" xmlns:w16="http://schemas.microsoft.com/office/word/2018/wordml" xmlns:w16du="http://schemas.microsoft.com/office/word/2023/wordml/word16du" xmlns:w16sdtdh="http://schemas.microsoft.com/office/word/2020/wordml/sdtdatahash" xmlns:w16se="http://schemas.microsoft.com/office/word/2015/wordml/symex" xmlns:wpg="http://schemas.microsoft.com/office/word/2010/wordprocessingGroup" xmlns:wpi="http://schemas.microsoft.com/office/word/2010/wordprocessingInk" xmlns:wne="http://schemas.microsoft.com/office/word/2006/wordml" xmlns:wps="http://schemas.microsoft.com/office/word/2010/wordprocessingShape" mc:Ignorable="w14 w15 w16se w16cid w16 w16cex w16sdtdh w16du wp14">
+<w:numbering xmlns:wpc="http://schemas.microsoft.com/office/word/2010/wordprocessingCanvas" xmlns:cx="http://schemas.microsoft.com/office/drawing/2014/chartex" xmlns:cx1="http://schemas.microsoft.com/office/drawing/2015/9/8/chartex" xmlns:cx2="http://schemas.microsoft.com/office/drawing/2015/10/21/chartex" xmlns:cx3="http://schemas.microsoft.com/office/drawing/2016/5/9/chartex" xmlns:cx4="http://schemas.microsoft.com/office/drawing/2016/5/10/chartex" xmlns:cx5="http://schemas.microsoft.com/office/drawing/2016/5/11/chartex" xmlns:cx6="http://schemas.microsoft.com/office/drawing/2016/5/12/chartex" xmlns:cx7="http://schemas.microsoft.com/office/drawing/2016/5/13/chartex" xmlns:cx8="http://schemas.microsoft.com/office/drawing/2016/5/14/chartex" xmlns:mc="http://schemas.openxmlformats.org/markup-compatibility/2006" xmlns:aink="http://schemas.microsoft.com/office/drawing/2016/ink" xmlns:am3d="http://schemas.microsoft.com/office/drawing/2017/model3d" xmlns:o="urn:schemas-microsoft-com:office:office" xmlns:oel="http://schemas.microsoft.com/office/2019/extlst" xmlns:r="http://schemas.openxmlformats.org/officeDocument/2006/relationships" xmlns:m="http://schemas.openxmlformats.org/officeDocument/2006/math" xmlns:v="urn:schemas-microsoft-com:vml" xmlns:wp14="http://schemas.microsoft.com/office/word/2010/wordprocessingDrawing" xmlns:wp="http://schemas.openxmlformats.org/drawingml/2006/wordprocessingDrawing" xmlns:w10="urn:schemas-microsoft-com:office:word" xmlns:w="http://schemas.openxmlformats.org/wordprocessingml/2006/main" xmlns:w14="http://schemas.microsoft.com/office/word/2010/wordml" xmlns:w15="http://schemas.microsoft.com/office/word/2012/wordml" xmlns:w16cex="http://schemas.microsoft.com/office/word/2018/wordml/cex" xmlns:w16cid="http://schemas.microsoft.com/office/word/2016/wordml/cid" xmlns:w16="http://schemas.microsoft.com/office/word/2018/wordml" xmlns:w16du="http://schemas.microsoft.com/office/word/2023/wordml/word16du" xmlns:w16sdtdh="http://schemas.microsoft.com/office/word/2020/wordml/sdtdatahash" xmlns:w16sdtfl="http://schemas.microsoft.com/office/word/2024/wordml/sdtformatlock" xmlns:w16se="http://schemas.microsoft.com/office/word/2015/wordml/symex" xmlns:wpg="http://schemas.microsoft.com/office/word/2010/wordprocessingGroup" xmlns:wpi="http://schemas.microsoft.com/office/word/2010/wordprocessingInk" xmlns:wne="http://schemas.microsoft.com/office/word/2006/wordml" xmlns:wps="http://schemas.microsoft.com/office/word/2010/wordprocessingShape" mc:Ignorable="w14 w15 w16se w16cid w16 w16cex w16sdtdh w16sdtfl w16du wp14">
   <w:abstractNum w:abstractNumId="0" w15:restartNumberingAfterBreak="0">
     <w:nsid w:val="038E1A58"/>
     <w:multiLevelType w:val="multilevel"/>
@@ -9697,7 +9578,7 @@
 </file>
 
 <file path=word/styles.xml><?xml version="1.0" encoding="utf-8"?>
-<w:styles xmlns:mc="http://schemas.openxmlformats.org/markup-compatibility/2006" xmlns:r="http://schemas.openxmlformats.org/officeDocument/2006/relationships" xmlns:w="http://schemas.openxmlformats.org/wordprocessingml/2006/main" xmlns:w14="http://schemas.microsoft.com/office/word/2010/wordml" xmlns:w15="http://schemas.microsoft.com/office/word/2012/wordml" xmlns:w16cex="http://schemas.microsoft.com/office/word/2018/wordml/cex" xmlns:w16cid="http://schemas.microsoft.com/office/word/2016/wordml/cid" xmlns:w16="http://schemas.microsoft.com/office/word/2018/wordml" xmlns:w16du="http://schemas.microsoft.com/office/word/2023/wordml/word16du" xmlns:w16sdtdh="http://schemas.microsoft.com/office/word/2020/wordml/sdtdatahash" xmlns:w16se="http://schemas.microsoft.com/office/word/2015/wordml/symex" mc:Ignorable="w14 w15 w16se w16cid w16 w16cex w16sdtdh w16du">
+<w:styles xmlns:mc="http://schemas.openxmlformats.org/markup-compatibility/2006" xmlns:r="http://schemas.openxmlformats.org/officeDocument/2006/relationships" xmlns:w="http://schemas.openxmlformats.org/wordprocessingml/2006/main" xmlns:w14="http://schemas.microsoft.com/office/word/2010/wordml" xmlns:w15="http://schemas.microsoft.com/office/word/2012/wordml" xmlns:w16cex="http://schemas.microsoft.com/office/word/2018/wordml/cex" xmlns:w16cid="http://schemas.microsoft.com/office/word/2016/wordml/cid" xmlns:w16="http://schemas.microsoft.com/office/word/2018/wordml" xmlns:w16du="http://schemas.microsoft.com/office/word/2023/wordml/word16du" xmlns:w16sdtdh="http://schemas.microsoft.com/office/word/2020/wordml/sdtdatahash" xmlns:w16sdtfl="http://schemas.microsoft.com/office/word/2024/wordml/sdtformatlock" xmlns:w16se="http://schemas.microsoft.com/office/word/2015/wordml/symex" mc:Ignorable="w14 w15 w16se w16cid w16 w16cex w16sdtdh w16sdtfl w16du">
   <w:docDefaults>
     <w:rPrDefault>
       <w:rPr>

</xml_diff>